<commit_message>
new api calls and updates
editNameUser and editPassUser calls added, updated API with JWT Doc.
</commit_message>
<xml_diff>
--- a/hooyano/apiWithJWT/API with JWT Doc.docx
+++ b/hooyano/apiWithJWT/API with JWT Doc.docx
@@ -951,7 +951,7 @@
         <w:rPr>
           <w:b/>
         </w:rPr>
-        <w:t>editUser</w:t>
+        <w:t>editNameUser</w:t>
       </w:r>
       <w:proofErr w:type="spellEnd"/>
       <w:r>
@@ -975,231 +975,138 @@
         </w:rPr>
         <w:t xml:space="preserve">required input: </w:t>
       </w:r>
+      <w:proofErr w:type="spellStart"/>
+      <w:r>
+        <w:t>full_name</w:t>
+      </w:r>
+      <w:proofErr w:type="spellEnd"/>
+      <w:r>
+        <w:t xml:space="preserve">, </w:t>
+      </w:r>
+      <w:proofErr w:type="spellStart"/>
+      <w:r>
+        <w:t>new_name</w:t>
+      </w:r>
+      <w:proofErr w:type="spellEnd"/>
+      <w:r>
+        <w:t xml:space="preserve">, </w:t>
+      </w:r>
+      <w:proofErr w:type="spellStart"/>
+      <w:r>
+        <w:t>jwt</w:t>
+      </w:r>
+      <w:proofErr w:type="spellEnd"/>
+      <w:r>
+        <w:t xml:space="preserve">, and </w:t>
+      </w:r>
+      <w:proofErr w:type="spellStart"/>
+      <w:r>
+        <w:t>expireAt</w:t>
+      </w:r>
+      <w:proofErr w:type="spellEnd"/>
+    </w:p>
+    <w:p>
+      <w:pPr>
+        <w:pStyle w:val="ListParagraph"/>
+        <w:numPr>
+          <w:ilvl w:val="0"/>
+          <w:numId w:val="4"/>
+        </w:numPr>
+      </w:pPr>
+      <w:r>
+        <w:rPr>
+          <w:b/>
+        </w:rPr>
+        <w:t xml:space="preserve">output on success: </w:t>
+      </w:r>
+      <w:r>
+        <w:t xml:space="preserve">status, message, </w:t>
+      </w:r>
+      <w:proofErr w:type="spellStart"/>
+      <w:r>
+        <w:t>jwt</w:t>
+      </w:r>
+      <w:proofErr w:type="spellEnd"/>
+      <w:r>
+        <w:t xml:space="preserve">, and </w:t>
+      </w:r>
+      <w:proofErr w:type="spellStart"/>
+      <w:r>
+        <w:t>expireAt</w:t>
+      </w:r>
+      <w:proofErr w:type="spellEnd"/>
+    </w:p>
+    <w:p>
+      <w:pPr>
+        <w:pStyle w:val="ListParagraph"/>
+        <w:numPr>
+          <w:ilvl w:val="0"/>
+          <w:numId w:val="4"/>
+        </w:numPr>
+      </w:pPr>
+      <w:r>
+        <w:rPr>
+          <w:b/>
+        </w:rPr>
+        <w:t>output</w:t>
+      </w:r>
+      <w:r>
+        <w:rPr>
+          <w:b/>
+        </w:rPr>
+        <w:t xml:space="preserve"> on failure</w:t>
+      </w:r>
+      <w:r>
+        <w:rPr>
+          <w:b/>
+        </w:rPr>
+        <w:t>:</w:t>
+      </w:r>
+      <w:r>
+        <w:t xml:space="preserve"> status and message</w:t>
+      </w:r>
+    </w:p>
+    <w:p>
+      <w:pPr>
+        <w:rPr>
+          <w:b/>
+        </w:rPr>
+      </w:pPr>
+      <w:proofErr w:type="spellStart"/>
+      <w:r>
+        <w:rPr>
+          <w:b/>
+        </w:rPr>
+        <w:t>editPassUser</w:t>
+      </w:r>
+      <w:proofErr w:type="spellEnd"/>
+      <w:r>
+        <w:rPr>
+          <w:b/>
+        </w:rPr>
+        <w:t>:</w:t>
+      </w:r>
+    </w:p>
+    <w:p>
+      <w:pPr>
+        <w:pStyle w:val="ListParagraph"/>
+        <w:numPr>
+          <w:ilvl w:val="0"/>
+          <w:numId w:val="4"/>
+        </w:numPr>
+      </w:pPr>
+      <w:r>
+        <w:rPr>
+          <w:b/>
+        </w:rPr>
+        <w:t xml:space="preserve">required input: </w:t>
+      </w:r>
       <w:r>
         <w:t xml:space="preserve">password, </w:t>
       </w:r>
       <w:proofErr w:type="spellStart"/>
       <w:r>
         <w:t>new_pass</w:t>
-      </w:r>
-      <w:proofErr w:type="spellEnd"/>
-      <w:r>
-        <w:t xml:space="preserve">, </w:t>
-      </w:r>
-      <w:proofErr w:type="spellStart"/>
-      <w:r>
-        <w:t>full_name</w:t>
-      </w:r>
-      <w:proofErr w:type="spellEnd"/>
-      <w:r>
-        <w:t xml:space="preserve">, </w:t>
-      </w:r>
-      <w:proofErr w:type="spellStart"/>
-      <w:r>
-        <w:t>new_name</w:t>
-      </w:r>
-      <w:proofErr w:type="spellEnd"/>
-      <w:r>
-        <w:t xml:space="preserve">, </w:t>
-      </w:r>
-      <w:proofErr w:type="spellStart"/>
-      <w:r>
-        <w:t>jwt</w:t>
-      </w:r>
-      <w:proofErr w:type="spellEnd"/>
-      <w:r>
-        <w:t xml:space="preserve">, and </w:t>
-      </w:r>
-      <w:proofErr w:type="spellStart"/>
-      <w:r>
-        <w:t>expireAt</w:t>
-      </w:r>
-      <w:proofErr w:type="spellEnd"/>
-    </w:p>
-    <w:p>
-      <w:pPr>
-        <w:pStyle w:val="ListParagraph"/>
-        <w:numPr>
-          <w:ilvl w:val="0"/>
-          <w:numId w:val="4"/>
-        </w:numPr>
-      </w:pPr>
-      <w:r>
-        <w:rPr>
-          <w:b/>
-        </w:rPr>
-        <w:t>output</w:t>
-      </w:r>
-      <w:r>
-        <w:rPr>
-          <w:b/>
-        </w:rPr>
-        <w:t xml:space="preserve"> on success</w:t>
-      </w:r>
-      <w:r>
-        <w:rPr>
-          <w:b/>
-        </w:rPr>
-        <w:t xml:space="preserve">: </w:t>
-      </w:r>
-      <w:r>
-        <w:t>status, message</w:t>
-      </w:r>
-      <w:r>
-        <w:t xml:space="preserve">, </w:t>
-      </w:r>
-      <w:proofErr w:type="spellStart"/>
-      <w:r>
-        <w:t>jwt</w:t>
-      </w:r>
-      <w:proofErr w:type="spellEnd"/>
-      <w:r>
-        <w:t xml:space="preserve">, and </w:t>
-      </w:r>
-      <w:proofErr w:type="spellStart"/>
-      <w:r>
-        <w:t>expireAt</w:t>
-      </w:r>
-      <w:proofErr w:type="spellEnd"/>
-    </w:p>
-    <w:p>
-      <w:pPr>
-        <w:pStyle w:val="ListParagraph"/>
-        <w:numPr>
-          <w:ilvl w:val="0"/>
-          <w:numId w:val="4"/>
-        </w:numPr>
-      </w:pPr>
-      <w:r>
-        <w:rPr>
-          <w:b/>
-        </w:rPr>
-        <w:t>output</w:t>
-      </w:r>
-      <w:r>
-        <w:rPr>
-          <w:b/>
-        </w:rPr>
-        <w:t xml:space="preserve"> on failure</w:t>
-      </w:r>
-      <w:r>
-        <w:rPr>
-          <w:b/>
-        </w:rPr>
-        <w:t>:</w:t>
-      </w:r>
-      <w:r>
-        <w:t xml:space="preserve"> status and message</w:t>
-      </w:r>
-    </w:p>
-    <w:p>
-      <w:pPr>
-        <w:rPr>
-          <w:b/>
-        </w:rPr>
-      </w:pPr>
-      <w:proofErr w:type="spellStart"/>
-      <w:r>
-        <w:rPr>
-          <w:b/>
-        </w:rPr>
-        <w:t>createContact</w:t>
-      </w:r>
-      <w:proofErr w:type="spellEnd"/>
-      <w:r>
-        <w:rPr>
-          <w:b/>
-        </w:rPr>
-        <w:t>:</w:t>
-      </w:r>
-    </w:p>
-    <w:p>
-      <w:pPr>
-        <w:pStyle w:val="ListParagraph"/>
-        <w:numPr>
-          <w:ilvl w:val="0"/>
-          <w:numId w:val="4"/>
-        </w:numPr>
-      </w:pPr>
-      <w:r>
-        <w:rPr>
-          <w:b/>
-        </w:rPr>
-        <w:t>required input:</w:t>
-      </w:r>
-      <w:r>
-        <w:rPr>
-          <w:b/>
-        </w:rPr>
-        <w:t xml:space="preserve"> </w:t>
-      </w:r>
-      <w:r>
-        <w:t>name</w:t>
-      </w:r>
-      <w:r>
-        <w:t xml:space="preserve">, </w:t>
-      </w:r>
-      <w:proofErr w:type="spellStart"/>
-      <w:r>
-        <w:t>jwt</w:t>
-      </w:r>
-      <w:proofErr w:type="spellEnd"/>
-      <w:r>
-        <w:t xml:space="preserve">, and </w:t>
-      </w:r>
-      <w:proofErr w:type="spellStart"/>
-      <w:r>
-        <w:t>expireAt</w:t>
-      </w:r>
-      <w:proofErr w:type="spellEnd"/>
-    </w:p>
-    <w:p>
-      <w:pPr>
-        <w:pStyle w:val="ListParagraph"/>
-        <w:numPr>
-          <w:ilvl w:val="0"/>
-          <w:numId w:val="4"/>
-        </w:numPr>
-      </w:pPr>
-      <w:r>
-        <w:rPr>
-          <w:b/>
-        </w:rPr>
-        <w:t>optional inputs:</w:t>
-      </w:r>
-      <w:r>
-        <w:t xml:space="preserve"> phone, address, website, and email</w:t>
-      </w:r>
-    </w:p>
-    <w:p>
-      <w:pPr>
-        <w:pStyle w:val="ListParagraph"/>
-        <w:numPr>
-          <w:ilvl w:val="0"/>
-          <w:numId w:val="4"/>
-        </w:numPr>
-      </w:pPr>
-      <w:r>
-        <w:rPr>
-          <w:b/>
-        </w:rPr>
-        <w:t>output</w:t>
-      </w:r>
-      <w:r>
-        <w:rPr>
-          <w:b/>
-        </w:rPr>
-        <w:t xml:space="preserve"> on success</w:t>
-      </w:r>
-      <w:r>
-        <w:rPr>
-          <w:b/>
-        </w:rPr>
-        <w:t xml:space="preserve">: </w:t>
-      </w:r>
-      <w:proofErr w:type="spellStart"/>
-      <w:r>
-        <w:t>contact_id</w:t>
       </w:r>
       <w:proofErr w:type="spellEnd"/>
       <w:r>
@@ -1208,6 +1115,342 @@
       <w:bookmarkStart w:id="0" w:name="_GoBack"/>
       <w:bookmarkEnd w:id="0"/>
       <w:r>
+        <w:t xml:space="preserve">jwt, and </w:t>
+      </w:r>
+      <w:proofErr w:type="spellStart"/>
+      <w:r>
+        <w:t>expireAt</w:t>
+      </w:r>
+      <w:proofErr w:type="spellEnd"/>
+    </w:p>
+    <w:p>
+      <w:pPr>
+        <w:pStyle w:val="ListParagraph"/>
+        <w:numPr>
+          <w:ilvl w:val="0"/>
+          <w:numId w:val="4"/>
+        </w:numPr>
+      </w:pPr>
+      <w:r>
+        <w:rPr>
+          <w:b/>
+        </w:rPr>
+        <w:t xml:space="preserve">output on success: </w:t>
+      </w:r>
+      <w:r>
+        <w:t xml:space="preserve">status, message, </w:t>
+      </w:r>
+      <w:proofErr w:type="spellStart"/>
+      <w:r>
+        <w:t>jwt</w:t>
+      </w:r>
+      <w:proofErr w:type="spellEnd"/>
+      <w:r>
+        <w:t xml:space="preserve">, and </w:t>
+      </w:r>
+      <w:proofErr w:type="spellStart"/>
+      <w:r>
+        <w:t>expireAt</w:t>
+      </w:r>
+      <w:proofErr w:type="spellEnd"/>
+    </w:p>
+    <w:p>
+      <w:pPr>
+        <w:pStyle w:val="ListParagraph"/>
+        <w:numPr>
+          <w:ilvl w:val="0"/>
+          <w:numId w:val="4"/>
+        </w:numPr>
+      </w:pPr>
+      <w:r>
+        <w:rPr>
+          <w:b/>
+        </w:rPr>
+        <w:t>output</w:t>
+      </w:r>
+      <w:r>
+        <w:rPr>
+          <w:b/>
+        </w:rPr>
+        <w:t xml:space="preserve"> on failure</w:t>
+      </w:r>
+      <w:r>
+        <w:rPr>
+          <w:b/>
+        </w:rPr>
+        <w:t>:</w:t>
+      </w:r>
+      <w:r>
+        <w:t xml:space="preserve"> status and message</w:t>
+      </w:r>
+    </w:p>
+    <w:p>
+      <w:pPr>
+        <w:rPr>
+          <w:b/>
+        </w:rPr>
+      </w:pPr>
+      <w:proofErr w:type="spellStart"/>
+      <w:r>
+        <w:rPr>
+          <w:b/>
+        </w:rPr>
+        <w:t>editUser</w:t>
+      </w:r>
+      <w:proofErr w:type="spellEnd"/>
+      <w:r>
+        <w:rPr>
+          <w:b/>
+        </w:rPr>
+        <w:t>:</w:t>
+      </w:r>
+    </w:p>
+    <w:p>
+      <w:pPr>
+        <w:pStyle w:val="ListParagraph"/>
+        <w:numPr>
+          <w:ilvl w:val="0"/>
+          <w:numId w:val="4"/>
+        </w:numPr>
+      </w:pPr>
+      <w:r>
+        <w:rPr>
+          <w:b/>
+        </w:rPr>
+        <w:t xml:space="preserve">required input: </w:t>
+      </w:r>
+      <w:r>
+        <w:t xml:space="preserve">password, </w:t>
+      </w:r>
+      <w:proofErr w:type="spellStart"/>
+      <w:r>
+        <w:t>new_pass</w:t>
+      </w:r>
+      <w:proofErr w:type="spellEnd"/>
+      <w:r>
+        <w:t xml:space="preserve">, </w:t>
+      </w:r>
+      <w:proofErr w:type="spellStart"/>
+      <w:r>
+        <w:t>full_name</w:t>
+      </w:r>
+      <w:proofErr w:type="spellEnd"/>
+      <w:r>
+        <w:t xml:space="preserve">, </w:t>
+      </w:r>
+      <w:proofErr w:type="spellStart"/>
+      <w:r>
+        <w:t>new_name</w:t>
+      </w:r>
+      <w:proofErr w:type="spellEnd"/>
+      <w:r>
+        <w:t xml:space="preserve">, </w:t>
+      </w:r>
+      <w:proofErr w:type="spellStart"/>
+      <w:r>
+        <w:t>jwt</w:t>
+      </w:r>
+      <w:proofErr w:type="spellEnd"/>
+      <w:r>
+        <w:t xml:space="preserve">, and </w:t>
+      </w:r>
+      <w:proofErr w:type="spellStart"/>
+      <w:r>
+        <w:t>expireAt</w:t>
+      </w:r>
+      <w:proofErr w:type="spellEnd"/>
+    </w:p>
+    <w:p>
+      <w:pPr>
+        <w:pStyle w:val="ListParagraph"/>
+        <w:numPr>
+          <w:ilvl w:val="0"/>
+          <w:numId w:val="4"/>
+        </w:numPr>
+      </w:pPr>
+      <w:r>
+        <w:rPr>
+          <w:b/>
+        </w:rPr>
+        <w:t>output</w:t>
+      </w:r>
+      <w:r>
+        <w:rPr>
+          <w:b/>
+        </w:rPr>
+        <w:t xml:space="preserve"> on success</w:t>
+      </w:r>
+      <w:r>
+        <w:rPr>
+          <w:b/>
+        </w:rPr>
+        <w:t xml:space="preserve">: </w:t>
+      </w:r>
+      <w:r>
+        <w:t>status, message</w:t>
+      </w:r>
+      <w:r>
+        <w:t xml:space="preserve">, </w:t>
+      </w:r>
+      <w:proofErr w:type="spellStart"/>
+      <w:r>
+        <w:t>jwt</w:t>
+      </w:r>
+      <w:proofErr w:type="spellEnd"/>
+      <w:r>
+        <w:t xml:space="preserve">, and </w:t>
+      </w:r>
+      <w:proofErr w:type="spellStart"/>
+      <w:r>
+        <w:t>expireAt</w:t>
+      </w:r>
+      <w:proofErr w:type="spellEnd"/>
+    </w:p>
+    <w:p>
+      <w:pPr>
+        <w:pStyle w:val="ListParagraph"/>
+        <w:numPr>
+          <w:ilvl w:val="0"/>
+          <w:numId w:val="4"/>
+        </w:numPr>
+      </w:pPr>
+      <w:r>
+        <w:rPr>
+          <w:b/>
+        </w:rPr>
+        <w:t>output</w:t>
+      </w:r>
+      <w:r>
+        <w:rPr>
+          <w:b/>
+        </w:rPr>
+        <w:t xml:space="preserve"> on failure</w:t>
+      </w:r>
+      <w:r>
+        <w:rPr>
+          <w:b/>
+        </w:rPr>
+        <w:t>:</w:t>
+      </w:r>
+      <w:r>
+        <w:t xml:space="preserve"> status and message</w:t>
+      </w:r>
+    </w:p>
+    <w:p>
+      <w:pPr>
+        <w:rPr>
+          <w:b/>
+        </w:rPr>
+      </w:pPr>
+      <w:proofErr w:type="spellStart"/>
+      <w:r>
+        <w:rPr>
+          <w:b/>
+        </w:rPr>
+        <w:t>createContact</w:t>
+      </w:r>
+      <w:proofErr w:type="spellEnd"/>
+      <w:r>
+        <w:rPr>
+          <w:b/>
+        </w:rPr>
+        <w:t>:</w:t>
+      </w:r>
+    </w:p>
+    <w:p>
+      <w:pPr>
+        <w:pStyle w:val="ListParagraph"/>
+        <w:numPr>
+          <w:ilvl w:val="0"/>
+          <w:numId w:val="4"/>
+        </w:numPr>
+      </w:pPr>
+      <w:r>
+        <w:rPr>
+          <w:b/>
+        </w:rPr>
+        <w:lastRenderedPageBreak/>
+        <w:t>required input:</w:t>
+      </w:r>
+      <w:r>
+        <w:rPr>
+          <w:b/>
+        </w:rPr>
+        <w:t xml:space="preserve"> </w:t>
+      </w:r>
+      <w:r>
+        <w:t>name</w:t>
+      </w:r>
+      <w:r>
+        <w:t xml:space="preserve">, </w:t>
+      </w:r>
+      <w:proofErr w:type="spellStart"/>
+      <w:r>
+        <w:t>jwt</w:t>
+      </w:r>
+      <w:proofErr w:type="spellEnd"/>
+      <w:r>
+        <w:t xml:space="preserve">, and </w:t>
+      </w:r>
+      <w:proofErr w:type="spellStart"/>
+      <w:r>
+        <w:t>expireAt</w:t>
+      </w:r>
+      <w:proofErr w:type="spellEnd"/>
+    </w:p>
+    <w:p>
+      <w:pPr>
+        <w:pStyle w:val="ListParagraph"/>
+        <w:numPr>
+          <w:ilvl w:val="0"/>
+          <w:numId w:val="4"/>
+        </w:numPr>
+      </w:pPr>
+      <w:r>
+        <w:rPr>
+          <w:b/>
+        </w:rPr>
+        <w:t>optional inputs:</w:t>
+      </w:r>
+      <w:r>
+        <w:t xml:space="preserve"> phone, address, website, and email</w:t>
+      </w:r>
+    </w:p>
+    <w:p>
+      <w:pPr>
+        <w:pStyle w:val="ListParagraph"/>
+        <w:numPr>
+          <w:ilvl w:val="0"/>
+          <w:numId w:val="4"/>
+        </w:numPr>
+      </w:pPr>
+      <w:r>
+        <w:rPr>
+          <w:b/>
+        </w:rPr>
+        <w:t>output</w:t>
+      </w:r>
+      <w:r>
+        <w:rPr>
+          <w:b/>
+        </w:rPr>
+        <w:t xml:space="preserve"> on success</w:t>
+      </w:r>
+      <w:r>
+        <w:rPr>
+          <w:b/>
+        </w:rPr>
+        <w:t xml:space="preserve">: </w:t>
+      </w:r>
+      <w:proofErr w:type="spellStart"/>
+      <w:r>
+        <w:t>contact_id</w:t>
+      </w:r>
+      <w:proofErr w:type="spellEnd"/>
+      <w:r>
+        <w:t xml:space="preserve">, </w:t>
+      </w:r>
+      <w:r>
         <w:t>name, phone, address, website, email, status, message</w:t>
       </w:r>
       <w:r>
@@ -1341,7 +1584,6 @@
         <w:rPr>
           <w:b/>
         </w:rPr>
-        <w:lastRenderedPageBreak/>
         <w:t>output on success</w:t>
       </w:r>
       <w:r>

</xml_diff>